<commit_message>
added some comments and functions
</commit_message>
<xml_diff>
--- a/docs/P2658455_Shaders_Report.docx
+++ b/docs/P2658455_Shaders_Report.docx
@@ -86,6 +86,7 @@
                 <w:color w:val="auto"/>
               </w:rPr>
             </w:pPr>
+            <w:proofErr w:type="spellStart"/>
             <w:r>
               <w:rPr>
                 <w:rFonts w:ascii="Arial" w:eastAsia="Arial" w:hAnsi="Arial" w:cs="Arial"/>
@@ -93,7 +94,17 @@
                 <w:bCs/>
                 <w:color w:val="auto"/>
               </w:rPr>
-              <w:t>P_Number:</w:t>
+              <w:t>P_Number</w:t>
+            </w:r>
+            <w:proofErr w:type="spellEnd"/>
+            <w:r>
+              <w:rPr>
+                <w:rFonts w:ascii="Arial" w:eastAsia="Arial" w:hAnsi="Arial" w:cs="Arial"/>
+                <w:b/>
+                <w:bCs/>
+                <w:color w:val="auto"/>
+              </w:rPr>
+              <w:t>:</w:t>
             </w:r>
             <w:r>
               <w:rPr>
@@ -158,8 +169,19 @@
                 <w:bCs/>
                 <w:color w:val="auto"/>
               </w:rPr>
-              <w:t xml:space="preserve"> rbtq</w:t>
+              <w:t xml:space="preserve"> </w:t>
             </w:r>
+            <w:proofErr w:type="spellStart"/>
+            <w:r>
+              <w:rPr>
+                <w:rFonts w:ascii="Arial" w:eastAsia="Arial" w:hAnsi="Arial" w:cs="Arial"/>
+                <w:b/>
+                <w:bCs/>
+                <w:color w:val="auto"/>
+              </w:rPr>
+              <w:t>rbtq</w:t>
+            </w:r>
+            <w:proofErr w:type="spellEnd"/>
           </w:p>
         </w:tc>
         <w:tc>
@@ -291,8 +313,18 @@
           <w:sz w:val="27"/>
           <w:szCs w:val="27"/>
         </w:rPr>
-        <w:t>An annotated explanation of the sections of program code specifically needed to produce full Phong Shading including the structures and the functions</w:t>
-      </w:r>
+        <w:t xml:space="preserve">An annotated explanation of the sections of program code specifically needed to produce full Phong Shading including the structures and the </w:t>
+      </w:r>
+      <w:proofErr w:type="gramStart"/>
+      <w:r>
+        <w:rPr>
+          <w:color w:val="000000"/>
+          <w:sz w:val="27"/>
+          <w:szCs w:val="27"/>
+        </w:rPr>
+        <w:t>functions</w:t>
+      </w:r>
+      <w:proofErr w:type="gramEnd"/>
     </w:p>
     <w:p>
       <w:pPr>
@@ -336,8 +368,18 @@
           <w:sz w:val="27"/>
           <w:szCs w:val="27"/>
         </w:rPr>
-        <w:t>Output screen captures showing different effects of attenuation factors, shininess factor, light intensity and material types on the result. This should have a proper discussion and justification</w:t>
-      </w:r>
+        <w:t xml:space="preserve">Output screen captures showing different effects of attenuation factors, shininess factor, light intensity and material types on the result. This should have a proper discussion and </w:t>
+      </w:r>
+      <w:proofErr w:type="gramStart"/>
+      <w:r>
+        <w:rPr>
+          <w:color w:val="000000"/>
+          <w:sz w:val="27"/>
+          <w:szCs w:val="27"/>
+        </w:rPr>
+        <w:t>justification</w:t>
+      </w:r>
+      <w:proofErr w:type="gramEnd"/>
     </w:p>
     <w:p>
       <w:pPr>
@@ -353,41 +395,6 @@
           <w:color w:val="auto"/>
         </w:rPr>
         <w:t>Conclusion</w:t>
-      </w:r>
-    </w:p>
-    <w:p>
-      <w:pPr>
-        <w:pStyle w:val="ListNumber"/>
-        <w:numPr>
-          <w:ilvl w:val="0"/>
-          <w:numId w:val="0"/>
-        </w:numPr>
-        <w:ind w:left="-360"/>
-        <w:rPr>
-          <w:rFonts w:ascii="Arial" w:eastAsia="Arial" w:hAnsi="Arial" w:cs="Arial"/>
-          <w:color w:val="auto"/>
-        </w:rPr>
-      </w:pPr>
-      <w:r>
-        <w:rPr>
-          <w:rFonts w:ascii="Arial" w:eastAsia="Arial" w:hAnsi="Arial" w:cs="Arial"/>
-          <w:color w:val="auto"/>
-        </w:rPr>
-        <w:t>Your</w:t>
-      </w:r>
-      <w:r>
-        <w:rPr>
-          <w:rFonts w:ascii="Arial" w:eastAsia="Arial" w:hAnsi="Arial" w:cs="Arial"/>
-          <w:color w:val="auto"/>
-        </w:rPr>
-        <w:t xml:space="preserve"> Text goes here</w:t>
-      </w:r>
-      <w:r>
-        <w:rPr>
-          <w:rFonts w:ascii="Arial" w:eastAsia="Arial" w:hAnsi="Arial" w:cs="Arial"/>
-          <w:color w:val="auto"/>
-        </w:rPr>
-        <w:t xml:space="preserve"> (counts towards 2000 words limit, except figure caption, table caption, table content).</w:t>
       </w:r>
     </w:p>
     <w:p>

</xml_diff>